<commit_message>
comment word file and start code
</commit_message>
<xml_diff>
--- a/Class Work/BackProp/BackProp.docx
+++ b/Class Work/BackProp/BackProp.docx
@@ -1,6 +1,6 @@
 
 <file path=word/document.xml><?xml version="1.0" encoding="utf-8"?>
-<w:document xmlns:wpc="http://schemas.microsoft.com/office/word/2010/wordprocessingCanvas" xmlns:mc="http://schemas.openxmlformats.org/markup-compatibility/2006" xmlns:o="urn:schemas-microsoft-com:office:office" xmlns:r="http://schemas.openxmlformats.org/officeDocument/2006/relationships" xmlns:m="http://schemas.openxmlformats.org/officeDocument/2006/math" xmlns:v="urn:schemas-microsoft-com:vml" xmlns:wp14="http://schemas.microsoft.com/office/word/2010/wordprocessingDrawing" xmlns:wp="http://schemas.openxmlformats.org/drawingml/2006/wordprocessingDrawing" xmlns:w10="urn:schemas-microsoft-com:office:word" xmlns:w="http://schemas.openxmlformats.org/wordprocessingml/2006/main" xmlns:w14="http://schemas.microsoft.com/office/word/2010/wordml" xmlns:w15="http://schemas.microsoft.com/office/word/2012/wordml" xmlns:wpg="http://schemas.microsoft.com/office/word/2010/wordprocessingGroup" xmlns:wpi="http://schemas.microsoft.com/office/word/2010/wordprocessingInk" xmlns:wne="http://schemas.microsoft.com/office/word/2006/wordml" xmlns:wps="http://schemas.microsoft.com/office/word/2010/wordprocessingShape" mc:Ignorable="w14 w15 wp14">
+<w:document xmlns:wpc="http://schemas.microsoft.com/office/word/2010/wordprocessingCanvas" xmlns:cx="http://schemas.microsoft.com/office/drawing/2014/chartex" xmlns:mc="http://schemas.openxmlformats.org/markup-compatibility/2006" xmlns:o="urn:schemas-microsoft-com:office:office" xmlns:r="http://schemas.openxmlformats.org/officeDocument/2006/relationships" xmlns:m="http://schemas.openxmlformats.org/officeDocument/2006/math" xmlns:v="urn:schemas-microsoft-com:vml" xmlns:wp14="http://schemas.microsoft.com/office/word/2010/wordprocessingDrawing" xmlns:wp="http://schemas.openxmlformats.org/drawingml/2006/wordprocessingDrawing" xmlns:w10="urn:schemas-microsoft-com:office:word" xmlns:w="http://schemas.openxmlformats.org/wordprocessingml/2006/main" xmlns:w14="http://schemas.microsoft.com/office/word/2010/wordml" xmlns:w15="http://schemas.microsoft.com/office/word/2012/wordml" xmlns:w16se="http://schemas.microsoft.com/office/word/2015/wordml/symex" xmlns:wpg="http://schemas.microsoft.com/office/word/2010/wordprocessingGroup" xmlns:wpi="http://schemas.microsoft.com/office/word/2010/wordprocessingInk" xmlns:wne="http://schemas.microsoft.com/office/word/2006/wordml" xmlns:wps="http://schemas.microsoft.com/office/word/2010/wordprocessingShape" mc:Ignorable="w14 w15 w16se wp14">
   <w:body>
     <w:p>
       <w:pPr>
@@ -31,7 +31,7 @@
           <w:sz w:val="24"/>
           <w:szCs w:val="24"/>
         </w:rPr>
-        <w:object w:dxaOrig="12496" w:dyaOrig="9285">
+        <w:object w:dxaOrig="12496" w:dyaOrig="9285" w14:anchorId="55FC7E2C">
           <v:shapetype id="_x0000_t75" coordsize="21600,21600" o:spt="75" o:preferrelative="t" path="m@4@5l@4@11@9@11@9@5xe" filled="f" stroked="f">
             <v:stroke joinstyle="miter"/>
             <v:formulas>
@@ -51,10 +51,10 @@
             <v:path o:extrusionok="f" gradientshapeok="t" o:connecttype="rect"/>
             <o:lock v:ext="edit" aspectratio="t"/>
           </v:shapetype>
-          <v:shape id="_x0000_i1025" type="#_x0000_t75" style="width:487.3pt;height:362.05pt" o:ole="">
+          <v:shape id="_x0000_i1030" type="#_x0000_t75" style="width:487.5pt;height:362.25pt" o:ole="">
             <v:imagedata r:id="rId6" o:title=""/>
           </v:shape>
-          <o:OLEObject Type="Embed" ProgID="Visio.Drawing.15" ShapeID="_x0000_i1025" DrawAspect="Content" ObjectID="_1582914467" r:id="rId7"/>
+          <o:OLEObject Type="Embed" ProgID="Visio.Drawing.15" ShapeID="_x0000_i1030" DrawAspect="Content" ObjectID="_1583045792" r:id="rId7"/>
         </w:object>
       </w:r>
     </w:p>
@@ -193,7 +193,31 @@
           <w:sz w:val="24"/>
           <w:szCs w:val="24"/>
         </w:rPr>
-        <w:t xml:space="preserve"> and the class label or the desired output be “d.”</w:t>
+        <w:t xml:space="preserve"> and the class label or the desired output be “</w:t>
+      </w:r>
+      <w:commentRangeStart w:id="0"/>
+      <w:r>
+        <w:rPr>
+          <w:rFonts w:eastAsiaTheme="minorEastAsia"/>
+          <w:sz w:val="24"/>
+          <w:szCs w:val="24"/>
+        </w:rPr>
+        <w:t>d</w:t>
+      </w:r>
+      <w:commentRangeEnd w:id="0"/>
+      <w:r>
+        <w:rPr>
+          <w:rStyle w:val="CommentReference"/>
+        </w:rPr>
+        <w:commentReference w:id="0"/>
+      </w:r>
+      <w:r>
+        <w:rPr>
+          <w:rFonts w:eastAsiaTheme="minorEastAsia"/>
+          <w:sz w:val="24"/>
+          <w:szCs w:val="24"/>
+        </w:rPr>
+        <w:t>.”</w:t>
       </w:r>
     </w:p>
     <w:p>
@@ -890,7 +914,31 @@
           <w:sz w:val="24"/>
           <w:szCs w:val="24"/>
         </w:rPr>
-        <w:t xml:space="preserve"> be the weight matrix of Layer-1.</w:t>
+        <w:t xml:space="preserve"> be the weight matrix of Layer-</w:t>
+      </w:r>
+      <w:commentRangeStart w:id="1"/>
+      <w:r>
+        <w:rPr>
+          <w:rFonts w:eastAsiaTheme="minorEastAsia"/>
+          <w:sz w:val="24"/>
+          <w:szCs w:val="24"/>
+        </w:rPr>
+        <w:t>1</w:t>
+      </w:r>
+      <w:commentRangeEnd w:id="1"/>
+      <w:r>
+        <w:rPr>
+          <w:rStyle w:val="CommentReference"/>
+        </w:rPr>
+        <w:commentReference w:id="1"/>
+      </w:r>
+      <w:r>
+        <w:rPr>
+          <w:rFonts w:eastAsiaTheme="minorEastAsia"/>
+          <w:sz w:val="24"/>
+          <w:szCs w:val="24"/>
+        </w:rPr>
+        <w:t>.</w:t>
       </w:r>
     </w:p>
     <w:p>
@@ -1543,7 +1591,31 @@
           <w:sz w:val="24"/>
           <w:szCs w:val="24"/>
         </w:rPr>
-        <w:t xml:space="preserve"> be the weight matrix of layer-2.</w:t>
+        <w:t xml:space="preserve"> </w:t>
+      </w:r>
+      <w:commentRangeStart w:id="2"/>
+      <w:r>
+        <w:rPr>
+          <w:rFonts w:eastAsiaTheme="minorEastAsia"/>
+          <w:sz w:val="24"/>
+          <w:szCs w:val="24"/>
+        </w:rPr>
+        <w:t>be</w:t>
+      </w:r>
+      <w:commentRangeEnd w:id="2"/>
+      <w:r>
+        <w:rPr>
+          <w:rStyle w:val="CommentReference"/>
+        </w:rPr>
+        <w:commentReference w:id="2"/>
+      </w:r>
+      <w:r>
+        <w:rPr>
+          <w:rFonts w:eastAsiaTheme="minorEastAsia"/>
+          <w:sz w:val="24"/>
+          <w:szCs w:val="24"/>
+        </w:rPr>
+        <w:t xml:space="preserve"> the weight matrix of layer-2.</w:t>
       </w:r>
     </w:p>
     <w:p>
@@ -1843,7 +1915,31 @@
           <w:szCs w:val="24"/>
         </w:rPr>
         <w:tab/>
-        <w:t>(1.0)</w:t>
+        <w:t>(1.</w:t>
+      </w:r>
+      <w:commentRangeStart w:id="3"/>
+      <w:r>
+        <w:rPr>
+          <w:rFonts w:eastAsiaTheme="minorEastAsia"/>
+          <w:sz w:val="24"/>
+          <w:szCs w:val="24"/>
+        </w:rPr>
+        <w:t>0</w:t>
+      </w:r>
+      <w:commentRangeEnd w:id="3"/>
+      <w:r>
+        <w:rPr>
+          <w:rStyle w:val="CommentReference"/>
+        </w:rPr>
+        <w:commentReference w:id="3"/>
+      </w:r>
+      <w:r>
+        <w:rPr>
+          <w:rFonts w:eastAsiaTheme="minorEastAsia"/>
+          <w:sz w:val="24"/>
+          <w:szCs w:val="24"/>
+        </w:rPr>
+        <w:t>)</w:t>
       </w:r>
     </w:p>
     <w:p>
@@ -2052,6 +2148,7 @@
             </w:rPr>
             <m:t>=</m:t>
           </m:r>
+          <w:commentRangeStart w:id="4"/>
           <m:f>
             <m:fPr>
               <m:ctrlPr>
@@ -2126,6 +2223,16 @@
               </m:sSubSup>
             </m:den>
           </m:f>
+          <w:commentRangeEnd w:id="4"/>
+          <m:r>
+            <m:rPr>
+              <m:sty m:val="p"/>
+            </m:rPr>
+            <w:rPr>
+              <w:rStyle w:val="CommentReference"/>
+            </w:rPr>
+            <w:commentReference w:id="4"/>
+          </m:r>
           <m:f>
             <m:fPr>
               <m:ctrlPr>
@@ -3289,6 +3396,15 @@
                 </m:r>
               </m:sup>
             </m:sSubSup>
+            <m:r>
+              <m:rPr>
+                <m:sty m:val="p"/>
+              </m:rPr>
+              <w:rPr>
+                <w:rStyle w:val="CommentReference"/>
+              </w:rPr>
+              <w:commentReference w:id="5"/>
+            </m:r>
           </m:e>
         </m:d>
       </m:oMath>
@@ -3864,13 +3980,29 @@
         </w:rPr>
         <w:t>1.</w:t>
       </w:r>
-      <w:r>
-        <w:rPr>
-          <w:rFonts w:eastAsiaTheme="minorEastAsia"/>
-          <w:sz w:val="24"/>
-          <w:szCs w:val="24"/>
-        </w:rPr>
-        <w:t>4)</w:t>
+      <w:commentRangeStart w:id="6"/>
+      <w:r>
+        <w:rPr>
+          <w:rFonts w:eastAsiaTheme="minorEastAsia"/>
+          <w:sz w:val="24"/>
+          <w:szCs w:val="24"/>
+        </w:rPr>
+        <w:t>4</w:t>
+      </w:r>
+      <w:commentRangeEnd w:id="6"/>
+      <w:r>
+        <w:rPr>
+          <w:rStyle w:val="CommentReference"/>
+        </w:rPr>
+        <w:commentReference w:id="6"/>
+      </w:r>
+      <w:r>
+        <w:rPr>
+          <w:rFonts w:eastAsiaTheme="minorEastAsia"/>
+          <w:sz w:val="24"/>
+          <w:szCs w:val="24"/>
+        </w:rPr>
+        <w:t>)</w:t>
       </w:r>
     </w:p>
     <w:p>
@@ -4112,7 +4244,16 @@
             <w:sz w:val="24"/>
             <w:szCs w:val="24"/>
           </w:rPr>
-          <m:t>=(</m:t>
+          <m:t>=</m:t>
+        </m:r>
+        <w:commentRangeStart w:id="7"/>
+        <m:r>
+          <w:rPr>
+            <w:rFonts w:ascii="Cambria Math" w:eastAsiaTheme="minorEastAsia" w:hAnsi="Cambria Math"/>
+            <w:sz w:val="24"/>
+            <w:szCs w:val="24"/>
+          </w:rPr>
+          <m:t>(</m:t>
         </m:r>
         <m:sSubSup>
           <m:sSubSupPr>
@@ -4164,6 +4305,17 @@
           </w:rPr>
           <m:t>-d)</m:t>
         </m:r>
+        <w:commentRangeEnd w:id="7"/>
+        <m:r>
+          <m:rPr>
+            <m:sty m:val="p"/>
+          </m:rPr>
+          <w:rPr>
+            <w:rStyle w:val="CommentReference"/>
+          </w:rPr>
+          <w:commentReference w:id="7"/>
+        </m:r>
+        <w:commentRangeStart w:id="8"/>
         <m:sSup>
           <m:sSupPr>
             <m:ctrlPr>
@@ -4252,6 +4404,16 @@
             </m:sSubSup>
           </m:e>
         </m:d>
+        <w:commentRangeEnd w:id="8"/>
+        <m:r>
+          <m:rPr>
+            <m:sty m:val="p"/>
+          </m:rPr>
+          <w:rPr>
+            <w:rStyle w:val="CommentReference"/>
+          </w:rPr>
+          <w:commentReference w:id="8"/>
+        </m:r>
         <m:sSubSup>
           <m:sSubSupPr>
             <m:ctrlPr>
@@ -14493,6 +14655,7 @@
           </w:rPr>
           <m:t>=</m:t>
         </m:r>
+        <w:commentRangeStart w:id="9"/>
         <m:d>
           <m:dPr>
             <m:begChr m:val="["/>
@@ -14655,6 +14818,34 @@
             </m:d>
           </m:e>
         </m:d>
+        <w:commentRangeEnd w:id="9"/>
+        <m:r>
+          <m:rPr>
+            <m:sty m:val="p"/>
+          </m:rPr>
+          <w:rPr>
+            <w:rStyle w:val="CommentReference"/>
+          </w:rPr>
+          <w:commentReference w:id="10"/>
+        </m:r>
+        <m:r>
+          <m:rPr>
+            <m:sty m:val="p"/>
+          </m:rPr>
+          <w:rPr>
+            <w:rStyle w:val="CommentReference"/>
+          </w:rPr>
+          <w:commentReference w:id="11"/>
+        </m:r>
+        <m:r>
+          <m:rPr>
+            <m:sty m:val="p"/>
+          </m:rPr>
+          <w:rPr>
+            <w:rStyle w:val="CommentReference"/>
+          </w:rPr>
+          <w:commentReference w:id="9"/>
+        </m:r>
       </m:oMath>
       <w:r>
         <w:rPr>
@@ -14860,6 +15051,7 @@
               </m:sSup>
             </m:e>
           </m:d>
+          <w:commentRangeStart w:id="12"/>
           <m:r>
             <w:rPr>
               <w:rFonts w:ascii="Cambria Math" w:eastAsiaTheme="minorEastAsia" w:hAnsi="Cambria Math"/>
@@ -14867,6 +15059,16 @@
               <w:szCs w:val="24"/>
             </w:rPr>
             <m:t>⨀</m:t>
+          </m:r>
+          <w:commentRangeEnd w:id="12"/>
+          <m:r>
+            <m:rPr>
+              <m:sty m:val="p"/>
+            </m:rPr>
+            <w:rPr>
+              <w:rStyle w:val="CommentReference"/>
+            </w:rPr>
+            <w:commentReference w:id="12"/>
           </m:r>
           <m:sSup>
             <m:sSupPr>
@@ -15663,6 +15865,7 @@
           </w:rPr>
           <m:t>∆</m:t>
         </m:r>
+        <w:commentRangeStart w:id="13"/>
         <m:sSup>
           <m:sSupPr>
             <m:ctrlPr>
@@ -15709,6 +15912,16 @@
             </m:r>
           </m:sup>
         </m:sSup>
+        <w:commentRangeEnd w:id="13"/>
+        <m:r>
+          <m:rPr>
+            <m:sty m:val="p"/>
+          </m:rPr>
+          <w:rPr>
+            <w:rStyle w:val="CommentReference"/>
+          </w:rPr>
+          <w:commentReference w:id="13"/>
+        </m:r>
       </m:oMath>
       <w:r>
         <w:rPr>
@@ -16395,6 +16608,7 @@
           </w:rPr>
           <m:t>=-η</m:t>
         </m:r>
+        <w:commentRangeStart w:id="14"/>
         <m:sSup>
           <m:sSupPr>
             <m:ctrlPr>
@@ -16427,6 +16641,17 @@
             </m:r>
           </m:sup>
         </m:sSup>
+        <w:commentRangeEnd w:id="14"/>
+        <m:r>
+          <m:rPr>
+            <m:sty m:val="p"/>
+          </m:rPr>
+          <w:rPr>
+            <w:rStyle w:val="CommentReference"/>
+          </w:rPr>
+          <w:commentReference w:id="14"/>
+        </m:r>
+        <w:commentRangeStart w:id="15"/>
         <m:sSup>
           <m:sSupPr>
             <m:ctrlPr>
@@ -16511,6 +16736,16 @@
             </m:r>
           </m:sup>
         </m:sSup>
+        <w:commentRangeEnd w:id="15"/>
+        <m:r>
+          <m:rPr>
+            <m:sty m:val="p"/>
+          </m:rPr>
+          <w:rPr>
+            <w:rStyle w:val="CommentReference"/>
+          </w:rPr>
+          <w:commentReference w:id="15"/>
+        </m:r>
       </m:oMath>
       <w:r>
         <w:rPr>
@@ -16767,7 +17002,22 @@
           <w:szCs w:val="24"/>
         </w:rPr>
         <w:tab/>
+      </w:r>
+      <w:commentRangeStart w:id="16"/>
+      <w:r>
+        <w:rPr>
+          <w:rFonts w:eastAsiaTheme="minorEastAsia"/>
+          <w:sz w:val="24"/>
+          <w:szCs w:val="24"/>
+        </w:rPr>
         <w:t>1.6</w:t>
+      </w:r>
+      <w:commentRangeEnd w:id="16"/>
+      <w:r>
+        <w:rPr>
+          <w:rStyle w:val="CommentReference"/>
+        </w:rPr>
+        <w:commentReference w:id="16"/>
       </w:r>
     </w:p>
     <w:p>
@@ -16929,11 +17179,11 @@
           <w:sz w:val="24"/>
           <w:szCs w:val="24"/>
         </w:rPr>
-        <w:object w:dxaOrig="12496" w:dyaOrig="8926">
-          <v:shape id="_x0000_i1026" type="#_x0000_t75" style="width:375pt;height:267.85pt" o:ole="">
-            <v:imagedata r:id="rId8" o:title=""/>
+        <w:object w:dxaOrig="12496" w:dyaOrig="8926" w14:anchorId="52812E88">
+          <v:shape id="_x0000_i1026" type="#_x0000_t75" style="width:375pt;height:267.75pt" o:ole="">
+            <v:imagedata r:id="rId10" o:title=""/>
           </v:shape>
-          <o:OLEObject Type="Embed" ProgID="Visio.Drawing.15" ShapeID="_x0000_i1026" DrawAspect="Content" ObjectID="_1582914468" r:id="rId9"/>
+          <o:OLEObject Type="Embed" ProgID="Visio.Drawing.15" ShapeID="_x0000_i1026" DrawAspect="Content" ObjectID="_1583045793" r:id="rId11"/>
         </w:object>
       </w:r>
     </w:p>
@@ -17296,6 +17546,7 @@
           </w:rPr>
           <m:t>=</m:t>
         </m:r>
+        <w:commentRangeStart w:id="17"/>
         <m:d>
           <m:dPr>
             <m:begChr m:val="["/>
@@ -17712,6 +17963,16 @@
             </m:m>
           </m:e>
         </m:d>
+        <w:commentRangeEnd w:id="17"/>
+        <m:r>
+          <m:rPr>
+            <m:sty m:val="p"/>
+          </m:rPr>
+          <w:rPr>
+            <w:rStyle w:val="CommentReference"/>
+          </w:rPr>
+          <w:commentReference w:id="17"/>
+        </m:r>
       </m:oMath>
       <w:r>
         <w:rPr>
@@ -19901,8 +20162,6 @@
           <w:szCs w:val="24"/>
         </w:rPr>
       </w:pPr>
-      <w:bookmarkStart w:id="0" w:name="_GoBack"/>
-      <w:bookmarkEnd w:id="0"/>
       <w:r>
         <w:rPr>
           <w:rFonts w:eastAsiaTheme="minorEastAsia"/>
@@ -20144,7 +20403,25 @@
           <w:sz w:val="24"/>
           <w:szCs w:val="24"/>
         </w:rPr>
-        <w:t>The local gradient vector of layer-</w:t>
+        <w:t xml:space="preserve">The local gradient vector of </w:t>
+      </w:r>
+      <w:proofErr w:type="gramStart"/>
+      <w:r>
+        <w:rPr>
+          <w:rFonts w:eastAsiaTheme="minorEastAsia"/>
+          <w:sz w:val="24"/>
+          <w:szCs w:val="24"/>
+        </w:rPr>
+        <w:t>layer</w:t>
+      </w:r>
+      <w:proofErr w:type="gramEnd"/>
+      <w:r>
+        <w:rPr>
+          <w:rFonts w:eastAsiaTheme="minorEastAsia"/>
+          <w:sz w:val="24"/>
+          <w:szCs w:val="24"/>
+        </w:rPr>
+        <w:t>-</w:t>
       </w:r>
       <w:r>
         <w:rPr>
@@ -21111,6 +21388,15 @@
                   </m:r>
                 </m:sup>
               </m:sSup>
+              <m:r>
+                <m:rPr>
+                  <m:sty m:val="p"/>
+                </m:rPr>
+                <w:rPr>
+                  <w:rStyle w:val="CommentReference"/>
+                </w:rPr>
+                <w:commentReference w:id="18"/>
+              </m:r>
             </m:e>
           </m:d>
         </m:oMath>
@@ -22557,6 +22843,17 @@
                   </m:sSup>
                 </m:e>
               </m:d>
+              <w:bookmarkStart w:id="19" w:name="_GoBack"/>
+              <w:bookmarkEnd w:id="19"/>
+              <m:r>
+                <m:rPr>
+                  <m:sty m:val="p"/>
+                </m:rPr>
+                <w:rPr>
+                  <w:rStyle w:val="CommentReference"/>
+                </w:rPr>
+                <w:commentReference w:id="20"/>
+              </m:r>
             </m:e>
           </m:d>
         </m:oMath>
@@ -22715,7 +23012,7 @@
       </w:pPr>
     </w:p>
     <w:sectPr>
-      <w:footerReference w:type="default" r:id="rId10"/>
+      <w:footerReference w:type="default" r:id="rId12"/>
       <w:pgSz w:w="12240" w:h="15840"/>
       <w:pgMar w:top="720" w:right="720" w:bottom="720" w:left="720" w:header="720" w:footer="720" w:gutter="0"/>
       <w:cols w:space="720"/>
@@ -22725,8 +23022,421 @@
 </w:document>
 </file>
 
+<file path=word/comments.xml><?xml version="1.0" encoding="utf-8"?>
+<w:comments xmlns:wpc="http://schemas.microsoft.com/office/word/2010/wordprocessingCanvas" xmlns:cx="http://schemas.microsoft.com/office/drawing/2014/chartex" xmlns:mc="http://schemas.openxmlformats.org/markup-compatibility/2006" xmlns:o="urn:schemas-microsoft-com:office:office" xmlns:r="http://schemas.openxmlformats.org/officeDocument/2006/relationships" xmlns:m="http://schemas.openxmlformats.org/officeDocument/2006/math" xmlns:v="urn:schemas-microsoft-com:vml" xmlns:wp14="http://schemas.microsoft.com/office/word/2010/wordprocessingDrawing" xmlns:wp="http://schemas.openxmlformats.org/drawingml/2006/wordprocessingDrawing" xmlns:w10="urn:schemas-microsoft-com:office:word" xmlns:w="http://schemas.openxmlformats.org/wordprocessingml/2006/main" xmlns:w14="http://schemas.microsoft.com/office/word/2010/wordml" xmlns:w15="http://schemas.microsoft.com/office/word/2012/wordml" xmlns:w16se="http://schemas.microsoft.com/office/word/2015/wordml/symex" xmlns:wpg="http://schemas.microsoft.com/office/word/2010/wordprocessingGroup" xmlns:wpi="http://schemas.microsoft.com/office/word/2010/wordprocessingInk" xmlns:wne="http://schemas.microsoft.com/office/word/2006/wordml" xmlns:wps="http://schemas.microsoft.com/office/word/2010/wordprocessingShape" mc:Ignorable="w14 w15 w16se wp14">
+  <w:comment w:id="0" w:author="David Robson Mohler" w:date="2018-03-20T09:36:00Z" w:initials="DRM">
+    <w:p>
+      <w:pPr>
+        <w:pStyle w:val="CommentText"/>
+      </w:pPr>
+      <w:r>
+        <w:rPr>
+          <w:rStyle w:val="CommentReference"/>
+        </w:rPr>
+        <w:annotationRef/>
+      </w:r>
+      <w:r>
+        <w:t>Always have bias separated for component analysis</w:t>
+      </w:r>
+    </w:p>
+  </w:comment>
+  <w:comment w:id="1" w:author="David Robson Mohler" w:date="2018-03-20T09:37:00Z" w:initials="DRM">
+    <w:p>
+      <w:pPr>
+        <w:pStyle w:val="CommentText"/>
+      </w:pPr>
+      <w:r>
+        <w:rPr>
+          <w:rStyle w:val="CommentReference"/>
+        </w:rPr>
+        <w:annotationRef/>
+      </w:r>
+      <w:r>
+        <w:t xml:space="preserve">Each row in W corresponds to a neuron, that why there is no W^T when doing forward pass. </w:t>
+      </w:r>
+    </w:p>
+  </w:comment>
+  <w:comment w:id="2" w:author="David Robson Mohler" w:date="2018-03-20T09:39:00Z" w:initials="DRM">
+    <w:p>
+      <w:pPr>
+        <w:pStyle w:val="CommentText"/>
+      </w:pPr>
+      <w:r>
+        <w:rPr>
+          <w:rStyle w:val="CommentReference"/>
+        </w:rPr>
+        <w:annotationRef/>
+      </w:r>
+      <w:r>
+        <w:t xml:space="preserve">Must be written as row vector (we dropped the transpose) </w:t>
+      </w:r>
+    </w:p>
+  </w:comment>
+  <w:comment w:id="3" w:author="David Robson Mohler" w:date="2018-03-20T09:40:00Z" w:initials="DRM">
+    <w:p>
+      <w:pPr>
+        <w:pStyle w:val="CommentText"/>
+      </w:pPr>
+      <w:r>
+        <w:rPr>
+          <w:rStyle w:val="CommentReference"/>
+        </w:rPr>
+        <w:annotationRef/>
+      </w:r>
+      <w:r>
+        <w:t xml:space="preserve">Goal of back prop </w:t>
+      </w:r>
+      <w:r>
+        <w:sym w:font="Wingdings" w:char="F0E0"/>
+      </w:r>
+      <w:r>
+        <w:t xml:space="preserve"> min cost </w:t>
+      </w:r>
+      <w:proofErr w:type="spellStart"/>
+      <w:r>
+        <w:t>wrt</w:t>
+      </w:r>
+      <w:proofErr w:type="spellEnd"/>
+      <w:r>
+        <w:t xml:space="preserve"> weights</w:t>
+      </w:r>
+    </w:p>
+  </w:comment>
+  <w:comment w:id="4" w:author="David Robson Mohler" w:date="2018-03-20T09:41:00Z" w:initials="DRM">
+    <w:p>
+      <w:pPr>
+        <w:pStyle w:val="CommentText"/>
+      </w:pPr>
+      <w:r>
+        <w:rPr>
+          <w:rStyle w:val="CommentReference"/>
+        </w:rPr>
+        <w:annotationRef/>
+      </w:r>
+      <w:r>
+        <w:t>Partial WRT the local induced field</w:t>
+      </w:r>
+    </w:p>
+  </w:comment>
+  <w:comment w:id="5" w:author="David Robson Mohler" w:date="2018-03-20T09:43:00Z" w:initials="DRM">
+    <w:p>
+      <w:pPr>
+        <w:pStyle w:val="CommentText"/>
+      </w:pPr>
+      <w:r>
+        <w:rPr>
+          <w:rStyle w:val="CommentReference"/>
+        </w:rPr>
+        <w:annotationRef/>
+      </w:r>
+      <w:r>
+        <w:t>Derivative of the induced field of each neuron</w:t>
+      </w:r>
+    </w:p>
+  </w:comment>
+  <w:comment w:id="6" w:author="David Robson Mohler" w:date="2018-03-20T09:44:00Z" w:initials="DRM">
+    <w:p>
+      <w:pPr>
+        <w:pStyle w:val="CommentText"/>
+      </w:pPr>
+      <w:r>
+        <w:rPr>
+          <w:rStyle w:val="CommentReference"/>
+        </w:rPr>
+        <w:annotationRef/>
+      </w:r>
+      <w:r>
+        <w:t xml:space="preserve">Derivative </w:t>
+      </w:r>
+      <w:proofErr w:type="spellStart"/>
+      <w:r>
+        <w:t>wrt</w:t>
+      </w:r>
+      <w:proofErr w:type="spellEnd"/>
+      <w:r>
+        <w:t xml:space="preserve"> weight will be input to next layer on weight link</w:t>
+      </w:r>
+    </w:p>
+  </w:comment>
+  <w:comment w:id="7" w:author="David Robson Mohler" w:date="2018-03-20T09:45:00Z" w:initials="DRM">
+    <w:p>
+      <w:pPr>
+        <w:pStyle w:val="CommentText"/>
+      </w:pPr>
+      <w:r>
+        <w:rPr>
+          <w:rStyle w:val="CommentReference"/>
+        </w:rPr>
+        <w:annotationRef/>
+      </w:r>
+      <w:r>
+        <w:t>error</w:t>
+      </w:r>
+    </w:p>
+  </w:comment>
+  <w:comment w:id="8" w:author="David Robson Mohler" w:date="2018-03-20T09:45:00Z" w:initials="DRM">
+    <w:p>
+      <w:pPr>
+        <w:pStyle w:val="CommentText"/>
+      </w:pPr>
+      <w:r>
+        <w:rPr>
+          <w:rStyle w:val="CommentReference"/>
+        </w:rPr>
+        <w:annotationRef/>
+      </w:r>
+      <w:r>
+        <w:t xml:space="preserve">derivative of activation </w:t>
+      </w:r>
+      <w:proofErr w:type="spellStart"/>
+      <w:r>
+        <w:t>func</w:t>
+      </w:r>
+      <w:proofErr w:type="spellEnd"/>
+      <w:r>
+        <w:t xml:space="preserve"> on induced field</w:t>
+      </w:r>
+    </w:p>
+  </w:comment>
+  <w:comment w:id="10" w:author="David Robson Mohler" w:date="2018-03-20T09:55:00Z" w:initials="DRM">
+    <w:p>
+      <w:pPr>
+        <w:pStyle w:val="CommentText"/>
+      </w:pPr>
+      <w:r>
+        <w:rPr>
+          <w:rStyle w:val="CommentReference"/>
+        </w:rPr>
+        <w:annotationRef/>
+      </w:r>
+      <w:r>
+        <w:t>with only 1 neuron in output layer, this is scalar so it can be easily multiplied later</w:t>
+      </w:r>
+    </w:p>
+  </w:comment>
+  <w:comment w:id="11" w:author="David Robson Mohler" w:date="2018-03-20T09:56:00Z" w:initials="DRM">
+    <w:p>
+      <w:pPr>
+        <w:pStyle w:val="CommentText"/>
+        <w:rPr>
+          <w:vertAlign w:val="superscript"/>
+        </w:rPr>
+      </w:pPr>
+      <w:r>
+        <w:rPr>
+          <w:rStyle w:val="CommentReference"/>
+        </w:rPr>
+        <w:annotationRef/>
+      </w:r>
+      <w:r>
+        <w:t>in diagram sit at the same spot as I</w:t>
+      </w:r>
+      <w:r>
+        <w:softHyphen/>
+      </w:r>
+      <w:r>
+        <w:rPr>
+          <w:vertAlign w:val="superscript"/>
+        </w:rPr>
+        <w:t>2</w:t>
+      </w:r>
+    </w:p>
+  </w:comment>
+  <w:comment w:id="9" w:author="David Robson Mohler" w:date="2018-03-20T09:54:00Z" w:initials="DRM">
+    <w:p>
+      <w:pPr>
+        <w:pStyle w:val="CommentText"/>
+      </w:pPr>
+      <w:r>
+        <w:rPr>
+          <w:rStyle w:val="CommentReference"/>
+        </w:rPr>
+        <w:annotationRef/>
+      </w:r>
+      <w:proofErr w:type="spellStart"/>
+      <w:r>
+        <w:t>deriv</w:t>
+      </w:r>
+      <w:proofErr w:type="spellEnd"/>
+      <w:r>
+        <w:t xml:space="preserve"> of cost </w:t>
+      </w:r>
+      <w:proofErr w:type="spellStart"/>
+      <w:r>
+        <w:t>wrt</w:t>
+      </w:r>
+      <w:proofErr w:type="spellEnd"/>
+      <w:r>
+        <w:t xml:space="preserve"> local field</w:t>
+      </w:r>
+    </w:p>
+  </w:comment>
+  <w:comment w:id="12" w:author="David Robson Mohler" w:date="2018-03-20T09:54:00Z" w:initials="DRM">
+    <w:p>
+      <w:pPr>
+        <w:pStyle w:val="CommentText"/>
+      </w:pPr>
+      <w:r>
+        <w:rPr>
+          <w:rStyle w:val="CommentReference"/>
+        </w:rPr>
+        <w:annotationRef/>
+      </w:r>
+      <w:r>
+        <w:t>element wise multiplication`</w:t>
+      </w:r>
+    </w:p>
+  </w:comment>
+  <w:comment w:id="13" w:author="David Robson Mohler" w:date="2018-03-20T09:57:00Z" w:initials="DRM">
+    <w:p>
+      <w:pPr>
+        <w:pStyle w:val="CommentText"/>
+      </w:pPr>
+      <w:r>
+        <w:rPr>
+          <w:rStyle w:val="CommentReference"/>
+        </w:rPr>
+        <w:annotationRef/>
+      </w:r>
+      <w:r>
+        <w:t>hat indicates weights and biases being combined/augmented</w:t>
+      </w:r>
+    </w:p>
+  </w:comment>
+  <w:comment w:id="14" w:author="David Robson Mohler" w:date="2018-03-20T09:59:00Z" w:initials="DRM">
+    <w:p>
+      <w:pPr>
+        <w:pStyle w:val="CommentText"/>
+      </w:pPr>
+      <w:r>
+        <w:rPr>
+          <w:rStyle w:val="CommentReference"/>
+        </w:rPr>
+        <w:annotationRef/>
+      </w:r>
+      <w:r>
+        <w:t>2x1</w:t>
+      </w:r>
+    </w:p>
+  </w:comment>
+  <w:comment w:id="15" w:author="David Robson Mohler" w:date="2018-03-20T09:59:00Z" w:initials="DRM">
+    <w:p>
+      <w:pPr>
+        <w:pStyle w:val="CommentText"/>
+      </w:pPr>
+      <w:r>
+        <w:rPr>
+          <w:rStyle w:val="CommentReference"/>
+        </w:rPr>
+        <w:annotationRef/>
+      </w:r>
+      <w:r>
+        <w:t xml:space="preserve">1x3, yields 2x3 multiplication </w:t>
+      </w:r>
+    </w:p>
+  </w:comment>
+  <w:comment w:id="16" w:author="David Robson Mohler" w:date="2018-03-20T10:01:00Z" w:initials="DRM">
+    <w:p>
+      <w:pPr>
+        <w:pStyle w:val="CommentText"/>
+      </w:pPr>
+      <w:r>
+        <w:rPr>
+          <w:rStyle w:val="CommentReference"/>
+        </w:rPr>
+        <w:annotationRef/>
+      </w:r>
+      <w:r>
+        <w:t xml:space="preserve">Weight update </w:t>
+      </w:r>
+    </w:p>
+  </w:comment>
+  <w:comment w:id="17" w:author="David Robson Mohler" w:date="2018-03-20T10:02:00Z" w:initials="DRM">
+    <w:p>
+      <w:pPr>
+        <w:pStyle w:val="CommentText"/>
+      </w:pPr>
+      <w:r>
+        <w:rPr>
+          <w:rStyle w:val="CommentReference"/>
+        </w:rPr>
+        <w:annotationRef/>
+      </w:r>
+      <w:r>
+        <w:t xml:space="preserve">Find error and </w:t>
+      </w:r>
+      <w:proofErr w:type="spellStart"/>
+      <w:r>
+        <w:t>mult</w:t>
+      </w:r>
+      <w:proofErr w:type="spellEnd"/>
+      <w:r>
+        <w:t xml:space="preserve"> with the derivative, gives local gradient. Will have one row for every output neuron </w:t>
+      </w:r>
+    </w:p>
+  </w:comment>
+  <w:comment w:id="18" w:author="David Robson Mohler" w:date="2018-03-20T10:06:00Z" w:initials="DRM">
+    <w:p>
+      <w:pPr>
+        <w:pStyle w:val="CommentText"/>
+      </w:pPr>
+      <w:r>
+        <w:rPr>
+          <w:rStyle w:val="CommentReference"/>
+        </w:rPr>
+        <w:annotationRef/>
+      </w:r>
+      <w:r>
+        <w:t>Local gradient of output layer</w:t>
+      </w:r>
+    </w:p>
+  </w:comment>
+  <w:comment w:id="20" w:author="David Robson Mohler" w:date="2018-03-20T10:08:00Z" w:initials="DRM">
+    <w:p>
+      <w:pPr>
+        <w:pStyle w:val="CommentText"/>
+      </w:pPr>
+      <w:r>
+        <w:rPr>
+          <w:rStyle w:val="CommentReference"/>
+        </w:rPr>
+        <w:annotationRef/>
+      </w:r>
+      <w:r>
+        <w:t xml:space="preserve">Can be parallelized, once the local gradient of the output layer is known. All hidden layers can be found in parallel for weights and gradients </w:t>
+      </w:r>
+    </w:p>
+  </w:comment>
+</w:comments>
+</file>
+
+<file path=word/commentsExtended.xml><?xml version="1.0" encoding="utf-8"?>
+<w15:commentsEx xmlns:wpc="http://schemas.microsoft.com/office/word/2010/wordprocessingCanvas" xmlns:cx="http://schemas.microsoft.com/office/drawing/2014/chartex" xmlns:mc="http://schemas.openxmlformats.org/markup-compatibility/2006" xmlns:o="urn:schemas-microsoft-com:office:office" xmlns:r="http://schemas.openxmlformats.org/officeDocument/2006/relationships" xmlns:m="http://schemas.openxmlformats.org/officeDocument/2006/math" xmlns:v="urn:schemas-microsoft-com:vml" xmlns:wp14="http://schemas.microsoft.com/office/word/2010/wordprocessingDrawing" xmlns:wp="http://schemas.openxmlformats.org/drawingml/2006/wordprocessingDrawing" xmlns:w10="urn:schemas-microsoft-com:office:word" xmlns:w="http://schemas.openxmlformats.org/wordprocessingml/2006/main" xmlns:w14="http://schemas.microsoft.com/office/word/2010/wordml" xmlns:w15="http://schemas.microsoft.com/office/word/2012/wordml" xmlns:w16se="http://schemas.microsoft.com/office/word/2015/wordml/symex" xmlns:wpg="http://schemas.microsoft.com/office/word/2010/wordprocessingGroup" xmlns:wpi="http://schemas.microsoft.com/office/word/2010/wordprocessingInk" xmlns:wne="http://schemas.microsoft.com/office/word/2006/wordml" xmlns:wps="http://schemas.microsoft.com/office/word/2010/wordprocessingShape" mc:Ignorable="w14 w15 w16se wp14">
+  <w15:commentEx w15:paraId="57B1DBFD" w15:done="0"/>
+  <w15:commentEx w15:paraId="5D516CF9" w15:done="0"/>
+  <w15:commentEx w15:paraId="17CE7429" w15:done="0"/>
+  <w15:commentEx w15:paraId="664B0B5B" w15:done="0"/>
+  <w15:commentEx w15:paraId="67FF8051" w15:done="0"/>
+  <w15:commentEx w15:paraId="4FEA9098" w15:done="0"/>
+  <w15:commentEx w15:paraId="74BA0A02" w15:done="0"/>
+  <w15:commentEx w15:paraId="201ED30F" w15:done="0"/>
+  <w15:commentEx w15:paraId="5993A251" w15:done="0"/>
+  <w15:commentEx w15:paraId="0FC6DC4A" w15:done="0"/>
+  <w15:commentEx w15:paraId="5AFDB4B5" w15:done="0"/>
+  <w15:commentEx w15:paraId="520A7BF0" w15:done="0"/>
+  <w15:commentEx w15:paraId="77418D83" w15:done="0"/>
+  <w15:commentEx w15:paraId="28DEC6F0" w15:done="0"/>
+  <w15:commentEx w15:paraId="0582B1D8" w15:done="0"/>
+  <w15:commentEx w15:paraId="01ED57FB" w15:done="0"/>
+  <w15:commentEx w15:paraId="0954E79E" w15:done="0"/>
+  <w15:commentEx w15:paraId="19464B0E" w15:done="0"/>
+  <w15:commentEx w15:paraId="38BA1A77" w15:done="0"/>
+  <w15:commentEx w15:paraId="56960F46" w15:done="0"/>
+</w15:commentsEx>
+</file>
+
 <file path=word/endnotes.xml><?xml version="1.0" encoding="utf-8"?>
-<w:endnotes xmlns:wpc="http://schemas.microsoft.com/office/word/2010/wordprocessingCanvas" xmlns:mc="http://schemas.openxmlformats.org/markup-compatibility/2006" xmlns:o="urn:schemas-microsoft-com:office:office" xmlns:r="http://schemas.openxmlformats.org/officeDocument/2006/relationships" xmlns:m="http://schemas.openxmlformats.org/officeDocument/2006/math" xmlns:v="urn:schemas-microsoft-com:vml" xmlns:wp14="http://schemas.microsoft.com/office/word/2010/wordprocessingDrawing" xmlns:wp="http://schemas.openxmlformats.org/drawingml/2006/wordprocessingDrawing" xmlns:w10="urn:schemas-microsoft-com:office:word" xmlns:w="http://schemas.openxmlformats.org/wordprocessingml/2006/main" xmlns:w14="http://schemas.microsoft.com/office/word/2010/wordml" xmlns:w15="http://schemas.microsoft.com/office/word/2012/wordml" xmlns:wpg="http://schemas.microsoft.com/office/word/2010/wordprocessingGroup" xmlns:wpi="http://schemas.microsoft.com/office/word/2010/wordprocessingInk" xmlns:wne="http://schemas.microsoft.com/office/word/2006/wordml" xmlns:wps="http://schemas.microsoft.com/office/word/2010/wordprocessingShape" mc:Ignorable="w14 w15 wp14">
+<w:endnotes xmlns:wpc="http://schemas.microsoft.com/office/word/2010/wordprocessingCanvas" xmlns:cx="http://schemas.microsoft.com/office/drawing/2014/chartex" xmlns:mc="http://schemas.openxmlformats.org/markup-compatibility/2006" xmlns:o="urn:schemas-microsoft-com:office:office" xmlns:r="http://schemas.openxmlformats.org/officeDocument/2006/relationships" xmlns:m="http://schemas.openxmlformats.org/officeDocument/2006/math" xmlns:v="urn:schemas-microsoft-com:vml" xmlns:wp14="http://schemas.microsoft.com/office/word/2010/wordprocessingDrawing" xmlns:wp="http://schemas.openxmlformats.org/drawingml/2006/wordprocessingDrawing" xmlns:w10="urn:schemas-microsoft-com:office:word" xmlns:w="http://schemas.openxmlformats.org/wordprocessingml/2006/main" xmlns:w14="http://schemas.microsoft.com/office/word/2010/wordml" xmlns:w15="http://schemas.microsoft.com/office/word/2012/wordml" xmlns:w16se="http://schemas.microsoft.com/office/word/2015/wordml/symex" xmlns:wpg="http://schemas.microsoft.com/office/word/2010/wordprocessingGroup" xmlns:wpi="http://schemas.microsoft.com/office/word/2010/wordprocessingInk" xmlns:wne="http://schemas.microsoft.com/office/word/2006/wordml" xmlns:wps="http://schemas.microsoft.com/office/word/2010/wordprocessingShape" mc:Ignorable="w14 w15 w16se wp14">
   <w:endnote w:type="separator" w:id="-1">
     <w:p>
       <w:pPr>
@@ -22751,7 +23461,7 @@
 </file>
 
 <file path=word/footer1.xml><?xml version="1.0" encoding="utf-8"?>
-<w:ftr xmlns:wpc="http://schemas.microsoft.com/office/word/2010/wordprocessingCanvas" xmlns:mc="http://schemas.openxmlformats.org/markup-compatibility/2006" xmlns:o="urn:schemas-microsoft-com:office:office" xmlns:r="http://schemas.openxmlformats.org/officeDocument/2006/relationships" xmlns:m="http://schemas.openxmlformats.org/officeDocument/2006/math" xmlns:v="urn:schemas-microsoft-com:vml" xmlns:wp14="http://schemas.microsoft.com/office/word/2010/wordprocessingDrawing" xmlns:wp="http://schemas.openxmlformats.org/drawingml/2006/wordprocessingDrawing" xmlns:w10="urn:schemas-microsoft-com:office:word" xmlns:w="http://schemas.openxmlformats.org/wordprocessingml/2006/main" xmlns:w14="http://schemas.microsoft.com/office/word/2010/wordml" xmlns:w15="http://schemas.microsoft.com/office/word/2012/wordml" xmlns:wpg="http://schemas.microsoft.com/office/word/2010/wordprocessingGroup" xmlns:wpi="http://schemas.microsoft.com/office/word/2010/wordprocessingInk" xmlns:wne="http://schemas.microsoft.com/office/word/2006/wordml" xmlns:wps="http://schemas.microsoft.com/office/word/2010/wordprocessingShape" mc:Ignorable="w14 w15 wp14">
+<w:ftr xmlns:wpc="http://schemas.microsoft.com/office/word/2010/wordprocessingCanvas" xmlns:cx="http://schemas.microsoft.com/office/drawing/2014/chartex" xmlns:mc="http://schemas.openxmlformats.org/markup-compatibility/2006" xmlns:o="urn:schemas-microsoft-com:office:office" xmlns:r="http://schemas.openxmlformats.org/officeDocument/2006/relationships" xmlns:m="http://schemas.openxmlformats.org/officeDocument/2006/math" xmlns:v="urn:schemas-microsoft-com:vml" xmlns:wp14="http://schemas.microsoft.com/office/word/2010/wordprocessingDrawing" xmlns:wp="http://schemas.openxmlformats.org/drawingml/2006/wordprocessingDrawing" xmlns:w10="urn:schemas-microsoft-com:office:word" xmlns:w="http://schemas.openxmlformats.org/wordprocessingml/2006/main" xmlns:w14="http://schemas.microsoft.com/office/word/2010/wordml" xmlns:w15="http://schemas.microsoft.com/office/word/2012/wordml" xmlns:w16se="http://schemas.microsoft.com/office/word/2015/wordml/symex" xmlns:wpg="http://schemas.microsoft.com/office/word/2010/wordprocessingGroup" xmlns:wpi="http://schemas.microsoft.com/office/word/2010/wordprocessingInk" xmlns:wne="http://schemas.microsoft.com/office/word/2006/wordml" xmlns:wps="http://schemas.microsoft.com/office/word/2010/wordprocessingShape" mc:Ignorable="w14 w15 w16se wp14">
   <w:sdt>
     <w:sdtPr>
       <w:id w:val="1017892080"/>
@@ -22809,7 +23519,7 @@
                 <w:bCs/>
                 <w:noProof/>
               </w:rPr>
-              <w:t>4</w:t>
+              <w:t>6</w:t>
             </w:r>
             <w:r>
               <w:rPr>
@@ -22879,7 +23589,7 @@
 </file>
 
 <file path=word/footnotes.xml><?xml version="1.0" encoding="utf-8"?>
-<w:footnotes xmlns:wpc="http://schemas.microsoft.com/office/word/2010/wordprocessingCanvas" xmlns:mc="http://schemas.openxmlformats.org/markup-compatibility/2006" xmlns:o="urn:schemas-microsoft-com:office:office" xmlns:r="http://schemas.openxmlformats.org/officeDocument/2006/relationships" xmlns:m="http://schemas.openxmlformats.org/officeDocument/2006/math" xmlns:v="urn:schemas-microsoft-com:vml" xmlns:wp14="http://schemas.microsoft.com/office/word/2010/wordprocessingDrawing" xmlns:wp="http://schemas.openxmlformats.org/drawingml/2006/wordprocessingDrawing" xmlns:w10="urn:schemas-microsoft-com:office:word" xmlns:w="http://schemas.openxmlformats.org/wordprocessingml/2006/main" xmlns:w14="http://schemas.microsoft.com/office/word/2010/wordml" xmlns:w15="http://schemas.microsoft.com/office/word/2012/wordml" xmlns:wpg="http://schemas.microsoft.com/office/word/2010/wordprocessingGroup" xmlns:wpi="http://schemas.microsoft.com/office/word/2010/wordprocessingInk" xmlns:wne="http://schemas.microsoft.com/office/word/2006/wordml" xmlns:wps="http://schemas.microsoft.com/office/word/2010/wordprocessingShape" mc:Ignorable="w14 w15 wp14">
+<w:footnotes xmlns:wpc="http://schemas.microsoft.com/office/word/2010/wordprocessingCanvas" xmlns:cx="http://schemas.microsoft.com/office/drawing/2014/chartex" xmlns:mc="http://schemas.openxmlformats.org/markup-compatibility/2006" xmlns:o="urn:schemas-microsoft-com:office:office" xmlns:r="http://schemas.openxmlformats.org/officeDocument/2006/relationships" xmlns:m="http://schemas.openxmlformats.org/officeDocument/2006/math" xmlns:v="urn:schemas-microsoft-com:vml" xmlns:wp14="http://schemas.microsoft.com/office/word/2010/wordprocessingDrawing" xmlns:wp="http://schemas.openxmlformats.org/drawingml/2006/wordprocessingDrawing" xmlns:w10="urn:schemas-microsoft-com:office:word" xmlns:w="http://schemas.openxmlformats.org/wordprocessingml/2006/main" xmlns:w14="http://schemas.microsoft.com/office/word/2010/wordml" xmlns:w15="http://schemas.microsoft.com/office/word/2012/wordml" xmlns:w16se="http://schemas.microsoft.com/office/word/2015/wordml/symex" xmlns:wpg="http://schemas.microsoft.com/office/word/2010/wordprocessingGroup" xmlns:wpi="http://schemas.microsoft.com/office/word/2010/wordprocessingInk" xmlns:wne="http://schemas.microsoft.com/office/word/2006/wordml" xmlns:wps="http://schemas.microsoft.com/office/word/2010/wordprocessingShape" mc:Ignorable="w14 w15 w16se wp14">
   <w:footnote w:type="separator" w:id="-1">
     <w:p>
       <w:pPr>
@@ -22903,8 +23613,16 @@
 </w:footnotes>
 </file>
 
+<file path=word/people.xml><?xml version="1.0" encoding="utf-8"?>
+<w15:people xmlns:wpc="http://schemas.microsoft.com/office/word/2010/wordprocessingCanvas" xmlns:cx="http://schemas.microsoft.com/office/drawing/2014/chartex" xmlns:mc="http://schemas.openxmlformats.org/markup-compatibility/2006" xmlns:o="urn:schemas-microsoft-com:office:office" xmlns:r="http://schemas.openxmlformats.org/officeDocument/2006/relationships" xmlns:m="http://schemas.openxmlformats.org/officeDocument/2006/math" xmlns:v="urn:schemas-microsoft-com:vml" xmlns:wp14="http://schemas.microsoft.com/office/word/2010/wordprocessingDrawing" xmlns:wp="http://schemas.openxmlformats.org/drawingml/2006/wordprocessingDrawing" xmlns:w10="urn:schemas-microsoft-com:office:word" xmlns:w="http://schemas.openxmlformats.org/wordprocessingml/2006/main" xmlns:w14="http://schemas.microsoft.com/office/word/2010/wordml" xmlns:w15="http://schemas.microsoft.com/office/word/2012/wordml" xmlns:w16se="http://schemas.microsoft.com/office/word/2015/wordml/symex" xmlns:wpg="http://schemas.microsoft.com/office/word/2010/wordprocessingGroup" xmlns:wpi="http://schemas.microsoft.com/office/word/2010/wordprocessingInk" xmlns:wne="http://schemas.microsoft.com/office/word/2006/wordml" xmlns:wps="http://schemas.microsoft.com/office/word/2010/wordprocessingShape" mc:Ignorable="w14 w15 w16se wp14">
+  <w15:person w15:author="David Robson Mohler">
+    <w15:presenceInfo w15:providerId="AD" w15:userId="S-1-5-21-358987-74476631-505227178-235842"/>
+  </w15:person>
+</w15:people>
+</file>
+
 <file path=word/styles.xml><?xml version="1.0" encoding="utf-8"?>
-<w:styles xmlns:mc="http://schemas.openxmlformats.org/markup-compatibility/2006" xmlns:r="http://schemas.openxmlformats.org/officeDocument/2006/relationships" xmlns:w="http://schemas.openxmlformats.org/wordprocessingml/2006/main" xmlns:w14="http://schemas.microsoft.com/office/word/2010/wordml" xmlns:w15="http://schemas.microsoft.com/office/word/2012/wordml" mc:Ignorable="w14 w15">
+<w:styles xmlns:mc="http://schemas.openxmlformats.org/markup-compatibility/2006" xmlns:r="http://schemas.openxmlformats.org/officeDocument/2006/relationships" xmlns:w="http://schemas.openxmlformats.org/wordprocessingml/2006/main" xmlns:w14="http://schemas.microsoft.com/office/word/2010/wordml" xmlns:w15="http://schemas.microsoft.com/office/word/2012/wordml" xmlns:w16se="http://schemas.microsoft.com/office/word/2015/wordml/symex" mc:Ignorable="w14 w15 w16se">
   <w:docDefaults>
     <w:rPrDefault>
       <w:rPr>
@@ -23408,6 +24126,74 @@
     <w:uiPriority w:val="99"/>
     <w:rsid w:val="002E5AEB"/>
   </w:style>
+  <w:style w:type="character" w:styleId="CommentReference">
+    <w:name w:val="annotation reference"/>
+    <w:basedOn w:val="DefaultParagraphFont"/>
+    <w:uiPriority w:val="99"/>
+    <w:semiHidden/>
+    <w:unhideWhenUsed/>
+    <w:rsid w:val="004C099B"/>
+    <w:rPr>
+      <w:sz w:val="16"/>
+      <w:szCs w:val="16"/>
+    </w:rPr>
+  </w:style>
+  <w:style w:type="paragraph" w:styleId="CommentText">
+    <w:name w:val="annotation text"/>
+    <w:basedOn w:val="Normal"/>
+    <w:link w:val="CommentTextChar"/>
+    <w:uiPriority w:val="99"/>
+    <w:semiHidden/>
+    <w:unhideWhenUsed/>
+    <w:rsid w:val="004C099B"/>
+    <w:pPr>
+      <w:spacing w:line="240" w:lineRule="auto"/>
+    </w:pPr>
+    <w:rPr>
+      <w:sz w:val="20"/>
+      <w:szCs w:val="20"/>
+    </w:rPr>
+  </w:style>
+  <w:style w:type="character" w:customStyle="1" w:styleId="CommentTextChar">
+    <w:name w:val="Comment Text Char"/>
+    <w:basedOn w:val="DefaultParagraphFont"/>
+    <w:link w:val="CommentText"/>
+    <w:uiPriority w:val="99"/>
+    <w:semiHidden/>
+    <w:rsid w:val="004C099B"/>
+    <w:rPr>
+      <w:sz w:val="20"/>
+      <w:szCs w:val="20"/>
+    </w:rPr>
+  </w:style>
+  <w:style w:type="paragraph" w:styleId="CommentSubject">
+    <w:name w:val="annotation subject"/>
+    <w:basedOn w:val="CommentText"/>
+    <w:next w:val="CommentText"/>
+    <w:link w:val="CommentSubjectChar"/>
+    <w:uiPriority w:val="99"/>
+    <w:semiHidden/>
+    <w:unhideWhenUsed/>
+    <w:rsid w:val="004C099B"/>
+    <w:rPr>
+      <w:b/>
+      <w:bCs/>
+    </w:rPr>
+  </w:style>
+  <w:style w:type="character" w:customStyle="1" w:styleId="CommentSubjectChar">
+    <w:name w:val="Comment Subject Char"/>
+    <w:basedOn w:val="CommentTextChar"/>
+    <w:link w:val="CommentSubject"/>
+    <w:uiPriority w:val="99"/>
+    <w:semiHidden/>
+    <w:rsid w:val="004C099B"/>
+    <w:rPr>
+      <w:b/>
+      <w:bCs/>
+      <w:sz w:val="20"/>
+      <w:szCs w:val="20"/>
+    </w:rPr>
+  </w:style>
 </w:styles>
 </file>
 

</xml_diff>